<commit_message>
Documentación student 5 añadida
</commit_message>
<xml_diff>
--- a/reports/Student #5/07 Requirements - Student #5.docx
+++ b/reports/Student #5/07 Requirements - Student #5.docx
@@ -189,13 +189,18 @@
                 <w15:appearance w15:val="hidden"/>
                 <w:text/>
               </w:sdtPr>
-              <w:sdtEndPr/>
               <w:sdtContent>
                 <w:r>
                   <w:rPr>
                     <w:rFonts w:asciiTheme="majorHAnsi" w:hAnsiTheme="majorHAnsi" w:cstheme="majorHAnsi"/>
                   </w:rPr>
-                  <w:t xml:space="preserve"> https://github.com/DP2-c1-028/Acme-SF-D01-24.1.0  </w:t>
+                  <w:t>https://github.com/DP2-c1-028/Acme-SF-D03</w:t>
+                </w:r>
+                <w:r>
+                  <w:rPr>
+                    <w:rFonts w:asciiTheme="majorHAnsi" w:hAnsiTheme="majorHAnsi" w:cstheme="majorHAnsi"/>
+                  </w:rPr>
+                  <w:t xml:space="preserve"> </w:t>
                 </w:r>
               </w:sdtContent>
             </w:sdt>
@@ -605,7 +610,13 @@
                   <w:rPr>
                     <w:rFonts w:asciiTheme="majorHAnsi" w:hAnsiTheme="majorHAnsi" w:cstheme="majorHAnsi"/>
                   </w:rPr>
-                  <w:t xml:space="preserve">ETSII February 14, 2024 </w:t>
+                  <w:t>ETSII April 25</w:t>
+                </w:r>
+                <w:r>
+                  <w:rPr>
+                    <w:rFonts w:asciiTheme="majorHAnsi" w:hAnsiTheme="majorHAnsi" w:cstheme="majorHAnsi"/>
+                  </w:rPr>
+                  <w:t xml:space="preserve">, 2024 </w:t>
                 </w:r>
                 <w:r>
                   <w:rPr>
@@ -2052,7 +2063,13 @@
         <w:sdtEndPr/>
         <w:sdtContent>
           <w:r>
-            <w:t xml:space="preserve">    </w:t>
+            <w:t xml:space="preserve">  </w:t>
+          </w:r>
+          <w:r>
+            <w:t>X</w:t>
+          </w:r>
+          <w:r>
+            <w:t xml:space="preserve">  </w:t>
           </w:r>
         </w:sdtContent>
       </w:sdt>
@@ -2275,7 +2292,13 @@
         <w:sdtEndPr/>
         <w:sdtContent>
           <w:r>
-            <w:t xml:space="preserve">    </w:t>
+            <w:t xml:space="preserve">  </w:t>
+          </w:r>
+          <w:r>
+            <w:t>X</w:t>
+          </w:r>
+          <w:r>
+            <w:t xml:space="preserve">  </w:t>
           </w:r>
         </w:sdtContent>
       </w:sdt>
@@ -2371,7 +2394,13 @@
         <w:sdtEndPr/>
         <w:sdtContent>
           <w:r>
-            <w:t xml:space="preserve">    </w:t>
+            <w:t xml:space="preserve">  </w:t>
+          </w:r>
+          <w:r>
+            <w:t>X</w:t>
+          </w:r>
+          <w:r>
+            <w:t xml:space="preserve">  </w:t>
           </w:r>
         </w:sdtContent>
       </w:sdt>
@@ -3583,7 +3612,13 @@
         <w:sdtEndPr/>
         <w:sdtContent>
           <w:r>
-            <w:t xml:space="preserve">    </w:t>
+            <w:t xml:space="preserve">  </w:t>
+          </w:r>
+          <w:r>
+            <w:t>X</w:t>
+          </w:r>
+          <w:r>
+            <w:t xml:space="preserve">  </w:t>
           </w:r>
         </w:sdtContent>
       </w:sdt>
@@ -3651,7 +3686,13 @@
         <w:sdtEndPr/>
         <w:sdtContent>
           <w:r>
-            <w:t xml:space="preserve">    </w:t>
+            <w:t xml:space="preserve">  </w:t>
+          </w:r>
+          <w:r>
+            <w:t>X</w:t>
+          </w:r>
+          <w:r>
+            <w:t xml:space="preserve">  </w:t>
           </w:r>
         </w:sdtContent>
       </w:sdt>
@@ -3844,7 +3885,13 @@
         <w:sdtEndPr/>
         <w:sdtContent>
           <w:r>
-            <w:t xml:space="preserve">    </w:t>
+            <w:t xml:space="preserve">  </w:t>
+          </w:r>
+          <w:r>
+            <w:t>X</w:t>
+          </w:r>
+          <w:r>
+            <w:t xml:space="preserve">  </w:t>
           </w:r>
         </w:sdtContent>
       </w:sdt>
@@ -4002,7 +4049,13 @@
         <w:sdtEndPr/>
         <w:sdtContent>
           <w:r>
-            <w:t xml:space="preserve">    </w:t>
+            <w:t xml:space="preserve">  </w:t>
+          </w:r>
+          <w:r>
+            <w:t>X</w:t>
+          </w:r>
+          <w:r>
+            <w:t xml:space="preserve">  </w:t>
           </w:r>
         </w:sdtContent>
       </w:sdt>
@@ -6220,11 +6273,16 @@
     <w:rsidRoot w:val="00E73661"/>
     <w:rsid w:val="0021293F"/>
     <w:rsid w:val="00303357"/>
+    <w:rsid w:val="00490F64"/>
+    <w:rsid w:val="004E3F46"/>
     <w:rsid w:val="0058639A"/>
     <w:rsid w:val="0066074A"/>
     <w:rsid w:val="00941F76"/>
+    <w:rsid w:val="00AD504D"/>
     <w:rsid w:val="00BB78CC"/>
+    <w:rsid w:val="00C60FD9"/>
     <w:rsid w:val="00CC73C3"/>
+    <w:rsid w:val="00E069BF"/>
     <w:rsid w:val="00E73661"/>
     <w:rsid w:val="00FB5AF6"/>
     <w:rsid w:val="00FE4EF8"/>

</xml_diff>

<commit_message>
Documentación del último entregable e indices implementados
</commit_message>
<xml_diff>
--- a/reports/Student #5/07 Requirements - Student #5.docx
+++ b/reports/Student #5/07 Requirements - Student #5.docx
@@ -189,12 +189,19 @@
                 <w15:appearance w15:val="hidden"/>
                 <w:text/>
               </w:sdtPr>
+              <w:sdtEndPr/>
               <w:sdtContent>
                 <w:r>
                   <w:rPr>
                     <w:rFonts w:asciiTheme="majorHAnsi" w:hAnsiTheme="majorHAnsi" w:cstheme="majorHAnsi"/>
                   </w:rPr>
-                  <w:t>https://github.com/DP2-c1-028/Acme-SF-D03</w:t>
+                  <w:t>https://g</w:t>
+                </w:r>
+                <w:r>
+                  <w:rPr>
+                    <w:rFonts w:asciiTheme="majorHAnsi" w:hAnsiTheme="majorHAnsi" w:cstheme="majorHAnsi"/>
+                  </w:rPr>
+                  <w:t>ithub.com/DP2-c1-028/Acme-SF-D04</w:t>
                 </w:r>
                 <w:r>
                   <w:rPr>
@@ -610,7 +617,7 @@
                   <w:rPr>
                     <w:rFonts w:asciiTheme="majorHAnsi" w:hAnsiTheme="majorHAnsi" w:cstheme="majorHAnsi"/>
                   </w:rPr>
-                  <w:t>ETSII April 25</w:t>
+                  <w:t>ETSII May 27</w:t>
                 </w:r>
                 <w:r>
                   <w:rPr>
@@ -2638,7 +2645,13 @@
         <w:sdtEndPr/>
         <w:sdtContent>
           <w:r>
-            <w:t xml:space="preserve">    </w:t>
+            <w:t xml:space="preserve">  </w:t>
+          </w:r>
+          <w:r>
+            <w:t>X</w:t>
+          </w:r>
+          <w:r>
+            <w:t xml:space="preserve">  </w:t>
           </w:r>
         </w:sdtContent>
       </w:sdt>
@@ -2692,7 +2705,13 @@
         <w:sdtEndPr/>
         <w:sdtContent>
           <w:r>
-            <w:t xml:space="preserve">    </w:t>
+            <w:t xml:space="preserve">  </w:t>
+          </w:r>
+          <w:r>
+            <w:t>X</w:t>
+          </w:r>
+          <w:r>
+            <w:t xml:space="preserve">  </w:t>
           </w:r>
         </w:sdtContent>
       </w:sdt>
@@ -4290,7 +4309,13 @@
         <w:sdtEndPr/>
         <w:sdtContent>
           <w:r>
-            <w:t xml:space="preserve">    </w:t>
+            <w:t xml:space="preserve">  </w:t>
+          </w:r>
+          <w:r>
+            <w:t>X</w:t>
+          </w:r>
+          <w:r>
+            <w:t xml:space="preserve">  </w:t>
           </w:r>
         </w:sdtContent>
       </w:sdt>
@@ -4337,7 +4362,13 @@
         <w:sdtEndPr/>
         <w:sdtContent>
           <w:r>
-            <w:t xml:space="preserve">    </w:t>
+            <w:t xml:space="preserve">  </w:t>
+          </w:r>
+          <w:r>
+            <w:t>X</w:t>
+          </w:r>
+          <w:r>
+            <w:t xml:space="preserve">  </w:t>
           </w:r>
         </w:sdtContent>
       </w:sdt>
@@ -6280,6 +6311,7 @@
     <w:rsid w:val="00941F76"/>
     <w:rsid w:val="00AD504D"/>
     <w:rsid w:val="00BB78CC"/>
+    <w:rsid w:val="00BC39C7"/>
     <w:rsid w:val="00C60FD9"/>
     <w:rsid w:val="00CC73C3"/>
     <w:rsid w:val="00E069BF"/>

</xml_diff>